<commit_message>
Updated add payment method
</commit_message>
<xml_diff>
--- a/GP2/Task List.docx
+++ b/GP2/Task List.docx
@@ -89,31 +89,13 @@
           <w:sz w:val="34"/>
         </w:rPr>
       </w:pPr>
-      <w:proofErr w:type="spellStart"/>
       <w:r>
         <w:rPr>
           <w:sz w:val="34"/>
           <w:highlight w:val="lightGray"/>
         </w:rPr>
-        <w:t>Jahia</w:t>
-      </w:r>
-      <w:proofErr w:type="spellEnd"/>
-      <w:r>
-        <w:rPr>
-          <w:sz w:val="34"/>
-          <w:highlight w:val="lightGray"/>
-        </w:rPr>
-        <w:t xml:space="preserve"> </w:t>
-      </w:r>
-      <w:proofErr w:type="spellStart"/>
-      <w:r>
-        <w:rPr>
-          <w:sz w:val="34"/>
-          <w:highlight w:val="lightGray"/>
-        </w:rPr>
-        <w:t>Vang</w:t>
-      </w:r>
-      <w:proofErr w:type="spellEnd"/>
+        <w:t>Jahia Vang</w:t>
+      </w:r>
     </w:p>
     <w:p>
       <w:pPr>
@@ -173,6 +155,8 @@
       <w:r>
         <w:t>11:59 PM on April 11, 2019</w:t>
       </w:r>
+      <w:bookmarkStart w:id="0" w:name="_GoBack"/>
+      <w:bookmarkEnd w:id="0"/>
     </w:p>
     <w:p>
       <w:pPr>
@@ -269,10 +253,7 @@
         <w:ind w:hanging="299"/>
       </w:pPr>
       <w:r>
-        <w:t>Efficiently develop systems using design p</w:t>
-      </w:r>
-      <w:r>
-        <w:t>atterns including Facade and Singleton</w:t>
+        <w:t>Efficiently develop systems using design patterns including Facade and Singleton</w:t>
       </w:r>
     </w:p>
     <w:p>
@@ -294,8 +275,14 @@
           <w:numId w:val="1"/>
         </w:numPr>
         <w:ind w:hanging="299"/>
-      </w:pPr>
-      <w:r>
+        <w:rPr>
+          <w:highlight w:val="lightGray"/>
+        </w:rPr>
+      </w:pPr>
+      <w:r>
+        <w:rPr>
+          <w:highlight w:val="lightGray"/>
+        </w:rPr>
         <w:t>Use the Unified Modeling Language to document work</w:t>
       </w:r>
     </w:p>
@@ -351,15 +338,7 @@
         <w:ind w:left="351" w:right="1363" w:hanging="351"/>
       </w:pPr>
       <w:r>
-        <w:t xml:space="preserve">You </w:t>
-      </w:r>
-      <w:proofErr w:type="gramStart"/>
-      <w:r>
-        <w:t>have to</w:t>
-      </w:r>
-      <w:proofErr w:type="gramEnd"/>
-      <w:r>
-        <w:t xml:space="preserve"> make modifications to the problem in Group Project 1. The major changes are as follows.</w:t>
+        <w:t>You have to make modifications to the problem in Group Project 1. The major changes are as follows.</w:t>
       </w:r>
     </w:p>
     <w:p>
@@ -391,27 +370,7 @@
         <w:rPr>
           <w:highlight w:val="cyan"/>
         </w:rPr>
-        <w:t xml:space="preserve"> behave </w:t>
-      </w:r>
-      <w:proofErr w:type="gramStart"/>
-      <w:r>
-        <w:rPr>
-          <w:highlight w:val="cyan"/>
-        </w:rPr>
-        <w:t>exactly the same</w:t>
-      </w:r>
-      <w:proofErr w:type="gramEnd"/>
-      <w:r>
-        <w:rPr>
-          <w:highlight w:val="cyan"/>
-        </w:rPr>
-        <w:t xml:space="preserve"> way as credit cards as far as the information they store. The organization must still distinguish between them because the way they are charged are di</w:t>
-      </w:r>
-      <w:r>
-        <w:rPr>
-          <w:highlight w:val="cyan"/>
-        </w:rPr>
-        <w:t>fferent.</w:t>
+        <w:t xml:space="preserve"> behave exactly the same way as credit cards as far as the information they store. The organization must still distinguish between them because the way they are charged are different.</w:t>
       </w:r>
     </w:p>
     <w:p>
@@ -491,13 +450,7 @@
         <w:rPr>
           <w:highlight w:val="yellow"/>
         </w:rPr>
-        <w:t xml:space="preserve"> tr</w:t>
-      </w:r>
-      <w:r>
-        <w:rPr>
-          <w:highlight w:val="yellow"/>
-        </w:rPr>
-        <w:t>ack of the number of donations and the total amount charged.</w:t>
+        <w:t xml:space="preserve"> track of the number of donations and the total amount charged.</w:t>
       </w:r>
     </w:p>
     <w:p>
@@ -546,13 +499,7 @@
         <w:rPr>
           <w:highlight w:val="green"/>
         </w:rPr>
-        <w:t>The organization keeps track of the amount of money</w:t>
-      </w:r>
-      <w:r>
-        <w:rPr>
-          <w:highlight w:val="green"/>
-        </w:rPr>
-        <w:t xml:space="preserve"> it has. This is the </w:t>
+        <w:t xml:space="preserve">The organization keeps track of the amount of money it has. This is the </w:t>
       </w:r>
       <w:proofErr w:type="spellStart"/>
       <w:r>
@@ -599,13 +546,7 @@
         <w:rPr>
           <w:highlight w:val="cyan"/>
         </w:rPr>
-        <w:t xml:space="preserve"> functionality that you must implement using this feature is the ability to</w:t>
-      </w:r>
-      <w:r>
-        <w:rPr>
-          <w:highlight w:val="cyan"/>
-        </w:rPr>
-        <w:t xml:space="preserve"> list all payment methods (that is, credit cards and bank accounts) for which more than a certain amount has been collected so far. (See below.)</w:t>
+        <w:t xml:space="preserve"> functionality that you must implement using this feature is the ability to list all payment methods (that is, credit cards and bank accounts) for which more than a certain amount has been collected so far. (See below.)</w:t>
       </w:r>
     </w:p>
     <w:p>
@@ -641,33 +582,7 @@
         <w:rPr>
           <w:highlight w:val="lightGray"/>
         </w:rPr>
-        <w:t>(Modified) Add a payment method: The actor ge</w:t>
-      </w:r>
-      <w:r>
-        <w:rPr>
-          <w:highlight w:val="lightGray"/>
-        </w:rPr>
-        <w:t>ts the option to add a bank account or a credit card. After choosing the payment mechanism type, the information to be supplied by the actor are the donor id (the corresponding donor is the credit card or bank account holder), the credit card number or ban</w:t>
-      </w:r>
-      <w:r>
-        <w:rPr>
-          <w:highlight w:val="lightGray"/>
-        </w:rPr>
-        <w:t xml:space="preserve">k account </w:t>
-      </w:r>
-      <w:proofErr w:type="gramStart"/>
-      <w:r>
-        <w:rPr>
-          <w:highlight w:val="lightGray"/>
-        </w:rPr>
-        <w:t>number ,</w:t>
-      </w:r>
-      <w:proofErr w:type="gramEnd"/>
-      <w:r>
-        <w:rPr>
-          <w:highlight w:val="lightGray"/>
-        </w:rPr>
-        <w:t xml:space="preserve"> and the amount to be donated each time a donation occurs.</w:t>
+        <w:t>(Modified) Add a payment method: The actor gets the option to add a bank account or a credit card. After choosing the payment mechanism type, the information to be supplied by the actor are the donor id (the corresponding donor is the credit card or bank account holder), the credit card number or bank account number , and the amount to be donated each time a donation occurs.</w:t>
       </w:r>
     </w:p>
     <w:p>
@@ -705,13 +620,7 @@
         <w:rPr>
           <w:highlight w:val="green"/>
         </w:rPr>
-        <w:t>(</w:t>
-      </w:r>
-      <w:r>
-        <w:rPr>
-          <w:highlight w:val="green"/>
-        </w:rPr>
-        <w:t>Modified) List a specific donor. The actor will provide the donor id. The system must display the donor name, phone and credit card or bank account number and amount of all payment methods associated with the donor. No transactions should be output.</w:t>
+        <w:t>(Modified) List a specific donor. The actor will provide the donor id. The system must display the donor name, phone and credit card or bank account number and amount of all payment methods associated with the donor. No transactions should be output.</w:t>
       </w:r>
     </w:p>
     <w:p>
@@ -731,13 +640,7 @@
           <w:highlight w:val="yellow"/>
         </w:rPr>
         <w:lastRenderedPageBreak/>
-        <w:t>(Modif</w:t>
-      </w:r>
-      <w:r>
-        <w:rPr>
-          <w:highlight w:val="yellow"/>
-        </w:rPr>
-        <w:t xml:space="preserve">ied) Remove a specific donor: The actor will provide the donor id. If the donor with this donor id exists, all information associated with the donor </w:t>
+        <w:t xml:space="preserve">(Modified) Remove a specific donor: The actor will provide the donor id. If the donor with this donor id exists, all information associated with the donor </w:t>
       </w:r>
       <w:r>
         <w:rPr>
@@ -769,13 +672,7 @@
         <w:rPr>
           <w:highlight w:val="yellow"/>
         </w:rPr>
-        <w:t>(Modified) Remove a credit card: The actor will provi</w:t>
-      </w:r>
-      <w:r>
-        <w:rPr>
-          <w:highlight w:val="yellow"/>
-        </w:rPr>
-        <w:t xml:space="preserve">de the donor id and the credit card number. If the entries are valid, the information for that credit card (account number, amount, </w:t>
+        <w:t xml:space="preserve">(Modified) Remove a credit card: The actor will provide the donor id and the credit card number. If the entries are valid, the information for that credit card (account number, amount, </w:t>
       </w:r>
       <w:proofErr w:type="spellStart"/>
       <w:r>
@@ -821,13 +718,7 @@
         <w:rPr>
           <w:highlight w:val="yellow"/>
         </w:rPr>
-        <w:t>(New) Remove a bank account: The actor will</w:t>
-      </w:r>
-      <w:r>
-        <w:rPr>
-          <w:highlight w:val="yellow"/>
-        </w:rPr>
-        <w:t xml:space="preserve"> provide the donor id and the bank account number. If the entries are valid, the information for that bank account (account number, amount, </w:t>
+        <w:t xml:space="preserve">(New) Remove a bank account: The actor will provide the donor id and the bank account number. If the entries are valid, the information for that bank account (account number, amount, </w:t>
       </w:r>
       <w:proofErr w:type="spellStart"/>
       <w:r>
@@ -925,13 +816,7 @@
         <w:rPr>
           <w:highlight w:val="cyan"/>
         </w:rPr>
-        <w:t>(New) List payment method info: T</w:t>
-      </w:r>
-      <w:r>
-        <w:rPr>
-          <w:highlight w:val="cyan"/>
-        </w:rPr>
-        <w:t>he actor supplies a threshold amount and the system displays for each bank account and credit card, the number of transactions and the amount received through it, provided the amount received is more than the threshold amount.</w:t>
+        <w:t>(New) List payment method info: The actor supplies a threshold amount and the system displays for each bank account and credit card, the number of transactions and the amount received through it, provided the amount received is more than the threshold amount.</w:t>
       </w:r>
     </w:p>
     <w:p>
@@ -949,13 +834,7 @@
         <w:rPr>
           <w:highlight w:val="green"/>
         </w:rPr>
-        <w:t>(New) List all expenses. Disp</w:t>
-      </w:r>
-      <w:r>
-        <w:rPr>
-          <w:highlight w:val="green"/>
-        </w:rPr>
-        <w:t>lay all attributes.</w:t>
+        <w:t>(New) List all expenses. Display all attributes.</w:t>
       </w:r>
     </w:p>
     <w:p>
@@ -985,10 +864,7 @@
         <w:ind w:hanging="299"/>
       </w:pPr>
       <w:r>
-        <w:t>The interface must be non-GUI, but command driven, just like the library system. I should be able to invoke the business proce</w:t>
-      </w:r>
-      <w:r>
-        <w:t>sses (and other stuff) by typing in a number as specified below.</w:t>
+        <w:t>The interface must be non-GUI, but command driven, just like the library system. I should be able to invoke the business processes (and other stuff) by typing in a number as specified below.</w:t>
       </w:r>
     </w:p>
     <w:tbl>
@@ -999,7 +875,6 @@
         <w:tblCellMar>
           <w:top w:w="40" w:type="dxa"/>
           <w:left w:w="120" w:type="dxa"/>
-          <w:bottom w:w="0" w:type="dxa"/>
           <w:right w:w="119" w:type="dxa"/>
         </w:tblCellMar>
         <w:tblLook w:val="04A0" w:firstRow="1" w:lastRow="0" w:firstColumn="1" w:lastColumn="0" w:noHBand="0" w:noVBand="1"/>
@@ -2497,10 +2372,7 @@
         <w:ind w:hanging="299"/>
       </w:pPr>
       <w:r>
-        <w:t>In general (that is unless specified elsewhere), the feel of the interface s</w:t>
-      </w:r>
-      <w:r>
-        <w:t xml:space="preserve">hould </w:t>
+        <w:t xml:space="preserve">In general (that is unless specified elsewhere), the feel of the interface should </w:t>
       </w:r>
       <w:proofErr w:type="spellStart"/>
       <w:r>
@@ -2525,10 +2397,7 @@
         <w:spacing w:after="146"/>
       </w:pPr>
       <w:r>
-        <w:t xml:space="preserve">Your design and implementation must </w:t>
-      </w:r>
-      <w:r>
-        <w:t>adhere to the following.</w:t>
+        <w:t>Your design and implementation must adhere to the following.</w:t>
       </w:r>
     </w:p>
     <w:p>
@@ -2560,10 +2429,7 @@
         <w:ind w:hanging="299"/>
       </w:pPr>
       <w:r>
-        <w:t>Generics and other refactoring approaches we saw with the librar</w:t>
-      </w:r>
-      <w:r>
-        <w:t xml:space="preserve">y system </w:t>
+        <w:t xml:space="preserve">Generics and other refactoring approaches we saw with the library system </w:t>
       </w:r>
       <w:proofErr w:type="spellStart"/>
       <w:r>
@@ -2605,8 +2471,6 @@
       <w:r>
         <w:t>If needed, move methods and extract methods.</w:t>
       </w:r>
-      <w:bookmarkStart w:id="0" w:name="_GoBack"/>
-      <w:bookmarkEnd w:id="0"/>
     </w:p>
     <w:p>
       <w:pPr>
@@ -2617,10 +2481,7 @@
         <w:ind w:hanging="299"/>
       </w:pPr>
       <w:r>
-        <w:t xml:space="preserve">If appropriate, use polymorphism to </w:t>
-      </w:r>
-      <w:r>
-        <w:t>replace conditionals.</w:t>
+        <w:t>If appropriate, use polymorphism to replace conditionals.</w:t>
       </w:r>
     </w:p>
     <w:p>
@@ -2699,15 +2560,7 @@
     </w:p>
     <w:p>
       <w:r>
-        <w:t xml:space="preserve">Submit a single PDF document that contains </w:t>
-      </w:r>
-      <w:proofErr w:type="gramStart"/>
-      <w:r>
-        <w:t>all of</w:t>
-      </w:r>
-      <w:proofErr w:type="gramEnd"/>
-      <w:r>
-        <w:t xml:space="preserve"> the following.</w:t>
+        <w:t>Submit a single PDF document that contains all of the following.</w:t>
       </w:r>
     </w:p>
     <w:p>
@@ -2723,10 +2576,7 @@
       </w:r>
       <w:proofErr w:type="spellStart"/>
       <w:r>
-        <w:t>ne</w:t>
-      </w:r>
-      <w:r>
-        <w:t>edto</w:t>
+        <w:t>needto</w:t>
       </w:r>
       <w:proofErr w:type="spellEnd"/>
       <w:r>
@@ -2750,21 +2600,7 @@
         <w:spacing w:after="0"/>
       </w:pPr>
       <w:r>
-        <w:t xml:space="preserve">The use cases must be </w:t>
-      </w:r>
-      <w:proofErr w:type="gramStart"/>
-      <w:r>
-        <w:t>typed</w:t>
-      </w:r>
-      <w:proofErr w:type="gramEnd"/>
-      <w:r>
-        <w:t xml:space="preserve"> and the class diagram drawn using an appropriate software tool. I will</w:t>
-      </w:r>
-      <w:r>
-        <w:t xml:space="preserve"> ignore all parts of the document that are not typed. I will also ignore any document that is in any other format (Word, GIF, JPEG, etc.) If you submit multiple documents, I will choose one of the PDF files and ignore everything else. Be sure to ensure tha</w:t>
-      </w:r>
-      <w:r>
-        <w:t>t the information is all in the portrait mode wherever possible. Do not have any part of the information cut off or unviewable in any way.</w:t>
+        <w:t>The use cases must be typed and the class diagram drawn using an appropriate software tool. I will ignore all parts of the document that are not typed. I will also ignore any document that is in any other format (Word, GIF, JPEG, etc.) If you submit multiple documents, I will choose one of the PDF files and ignore everything else. Be sure to ensure that the information is all in the portrait mode wherever possible. Do not have any part of the information cut off or unviewable in any way.</w:t>
       </w:r>
     </w:p>
     <w:p>
@@ -2787,18 +2623,7 @@
     </w:p>
     <w:p>
       <w:r>
-        <w:t>Submit a singl</w:t>
-      </w:r>
-      <w:r>
-        <w:t xml:space="preserve">e PDF document that contains </w:t>
-      </w:r>
-      <w:proofErr w:type="gramStart"/>
-      <w:r>
-        <w:t>all of</w:t>
-      </w:r>
-      <w:proofErr w:type="gramEnd"/>
-      <w:r>
-        <w:t xml:space="preserve"> the following.</w:t>
+        <w:t>Submit a single PDF document that contains all of the following.</w:t>
       </w:r>
     </w:p>
     <w:p>
@@ -2822,15 +2647,7 @@
         <w:ind w:hanging="299"/>
       </w:pPr>
       <w:r>
-        <w:t xml:space="preserve">The physical class </w:t>
-      </w:r>
-      <w:proofErr w:type="gramStart"/>
-      <w:r>
-        <w:t>diagram</w:t>
-      </w:r>
-      <w:proofErr w:type="gramEnd"/>
-      <w:r>
-        <w:t>.</w:t>
+        <w:t>The physical class diagram.</w:t>
       </w:r>
     </w:p>
     <w:p>
@@ -2838,13 +2655,7 @@
         <w:spacing w:after="0"/>
       </w:pPr>
       <w:r>
-        <w:t>The sequence and class diagrams must be drawn using an app</w:t>
-      </w:r>
-      <w:r>
-        <w:t>ropriate software tool. I will ignore all parts of the document that are hand drawn. I will also ignore any document that is in any other format (Word, GIF, JPEG, etc.) If you submit multiple documents, I will choose one of the PDF files and ignore everyth</w:t>
-      </w:r>
-      <w:r>
-        <w:t>ing else. Be sure to ensure that the information is all in the portrait mode wherever possible. Do not have any part of the information cut off or unviewable in any way.</w:t>
+        <w:t>The sequence and class diagrams must be drawn using an appropriate software tool. I will ignore all parts of the document that are hand drawn. I will also ignore any document that is in any other format (Word, GIF, JPEG, etc.) If you submit multiple documents, I will choose one of the PDF files and ignore everything else. Be sure to ensure that the information is all in the portrait mode wherever possible. Do not have any part of the information cut off or unviewable in any way.</w:t>
       </w:r>
     </w:p>
     <w:p>
@@ -2860,10 +2671,7 @@
       </w:r>
       <w:proofErr w:type="spellEnd"/>
       <w:r>
-        <w:t xml:space="preserve"> I have</w:t>
-      </w:r>
-      <w:r>
-        <w:t xml:space="preserve"> observed over the years.</w:t>
+        <w:t xml:space="preserve"> I have observed over the years.</w:t>
       </w:r>
     </w:p>
     <w:p>
@@ -2905,10 +2713,7 @@
         <w:ind w:hanging="299"/>
       </w:pPr>
       <w:r>
-        <w:t>Not using proper lines for class extension, composition, etc. (I suggest that you use Visio, because it labels the icons for interface implementat</w:t>
-      </w:r>
-      <w:r>
-        <w:t xml:space="preserve">ion, class extension, composition, </w:t>
+        <w:t xml:space="preserve">Not using proper lines for class extension, composition, etc. (I suggest that you use Visio, because it labels the icons for interface implementation, class extension, composition, </w:t>
       </w:r>
       <w:proofErr w:type="spellStart"/>
       <w:r>
@@ -2988,13 +2793,7 @@
         <w:spacing w:after="545"/>
       </w:pPr>
       <w:r>
-        <w:t>Submit the entire application a</w:t>
-      </w:r>
-      <w:r>
-        <w:t xml:space="preserve">s an Eclipse project. All code must be properly formatted and documented. You are welcome to use the library code provided on D2L and adapt the functionality. The documentation, naming conventions, and code formatting must follow the coding conventions we </w:t>
-      </w:r>
-      <w:r>
-        <w:t>have discussed and documented before. Refer to the library code for more examples.</w:t>
+        <w:t>Submit the entire application as an Eclipse project. All code must be properly formatted and documented. You are welcome to use the library code provided on D2L and adapt the functionality. The documentation, naming conventions, and code formatting must follow the coding conventions we have discussed and documented before. Refer to the library code for more examples.</w:t>
       </w:r>
     </w:p>
     <w:p>
@@ -3008,10 +2807,7 @@
     </w:p>
     <w:p>
       <w:r>
-        <w:t>Your assignment will be graded as written in this section and given in more detail under the rubrics attached to the submission folder. While doing the project ensur</w:t>
-      </w:r>
-      <w:r>
-        <w:t>e that</w:t>
+        <w:t>Your assignment will be graded as written in this section and given in more detail under the rubrics attached to the submission folder. While doing the project ensure that</w:t>
       </w:r>
     </w:p>
     <w:p>
@@ -3101,7 +2897,6 @@
         <w:tblCellMar>
           <w:top w:w="32" w:type="dxa"/>
           <w:left w:w="120" w:type="dxa"/>
-          <w:bottom w:w="0" w:type="dxa"/>
           <w:right w:w="120" w:type="dxa"/>
         </w:tblCellMar>
         <w:tblLook w:val="04A0" w:firstRow="1" w:lastRow="0" w:firstColumn="1" w:lastColumn="0" w:noHBand="0" w:noVBand="1"/>
@@ -3585,13 +3380,8 @@
         <w:spacing w:after="7"/>
         <w:ind w:left="281"/>
       </w:pPr>
-      <w:proofErr w:type="gramStart"/>
-      <w:r>
-        <w:t>Take a look</w:t>
-      </w:r>
-      <w:proofErr w:type="gramEnd"/>
-      <w:r>
-        <w:t xml:space="preserve"> at the rubrics for details.</w:t>
+      <w:r>
+        <w:t>Take a look at the rubrics for details.</w:t>
       </w:r>
     </w:p>
     <w:p>
@@ -3600,21 +3390,7 @@
         <w:ind w:left="0" w:firstLine="351"/>
       </w:pPr>
       <w:r>
-        <w:t>The miscellaneous component is to take care of the situation when several use cases have some (possibly different) minor error (usually the way it is written as opposed to being faithful to the business process), tha</w:t>
-      </w:r>
-      <w:r>
-        <w:t xml:space="preserve">t were not individually penalized because that would be unfair. For example, a single misspelling in one use case will not result in any loss of credit: I think that would be too harsh. But repeated instance of such errors </w:t>
-      </w:r>
-      <w:proofErr w:type="gramStart"/>
-      <w:r>
-        <w:t>are</w:t>
-      </w:r>
-      <w:proofErr w:type="gramEnd"/>
-      <w:r>
-        <w:t xml:space="preserve"> penalized through this compon</w:t>
-      </w:r>
-      <w:r>
-        <w:t>ent.</w:t>
+        <w:t>The miscellaneous component is to take care of the situation when several use cases have some (possibly different) minor error (usually the way it is written as opposed to being faithful to the business process), that were not individually penalized because that would be unfair. For example, a single misspelling in one use case will not result in any loss of credit: I think that would be too harsh. But repeated instance of such errors are penalized through this component.</w:t>
       </w:r>
     </w:p>
     <w:p>
@@ -3633,18 +3409,7 @@
         <w:ind w:left="0" w:firstLine="351"/>
       </w:pPr>
       <w:r>
-        <w:t>Be sure to properly label the conceptual class diagram. You must have all conceptual classes i</w:t>
-      </w:r>
-      <w:r>
-        <w:t xml:space="preserve">n the diagram, the relationships must be properly </w:t>
-      </w:r>
-      <w:proofErr w:type="gramStart"/>
-      <w:r>
-        <w:t>labeled</w:t>
-      </w:r>
-      <w:proofErr w:type="gramEnd"/>
-      <w:r>
-        <w:t xml:space="preserve"> and the correct notations should be used.</w:t>
+        <w:t>Be sure to properly label the conceptual class diagram. You must have all conceptual classes in the diagram, the relationships must be properly labeled and the correct notations should be used.</w:t>
       </w:r>
     </w:p>
     <w:p>
@@ -3672,7 +3437,6 @@
         <w:tblCellMar>
           <w:top w:w="32" w:type="dxa"/>
           <w:left w:w="120" w:type="dxa"/>
-          <w:bottom w:w="0" w:type="dxa"/>
           <w:right w:w="120" w:type="dxa"/>
         </w:tblCellMar>
         <w:tblLook w:val="04A0" w:firstRow="1" w:lastRow="0" w:firstColumn="1" w:lastColumn="0" w:noHBand="0" w:noVBand="1"/>
@@ -4180,18 +3944,7 @@
         <w:ind w:left="0" w:firstLine="351"/>
       </w:pPr>
       <w:r>
-        <w:t xml:space="preserve">Design quality </w:t>
-      </w:r>
-      <w:r>
-        <w:t xml:space="preserve">will depend on how well you implemented the use cases and how well the classes are properly structured. </w:t>
-      </w:r>
-      <w:proofErr w:type="gramStart"/>
-      <w:r>
-        <w:t>As long as</w:t>
-      </w:r>
-      <w:proofErr w:type="gramEnd"/>
-      <w:r>
-        <w:t xml:space="preserve"> the design is understandable, I will not consider the presentation (how well a sequence diagram is drawn) itself into account.</w:t>
+        <w:t>Design quality will depend on how well you implemented the use cases and how well the classes are properly structured. As long as the design is understandable, I will not consider the presentation (how well a sequence diagram is drawn) itself into account.</w:t>
       </w:r>
     </w:p>
     <w:p>
@@ -4199,10 +3952,7 @@
         <w:ind w:left="281"/>
       </w:pPr>
       <w:r>
-        <w:t>Look at the ru</w:t>
-      </w:r>
-      <w:r>
-        <w:t>brics for more details on grading.</w:t>
+        <w:t>Look at the rubrics for more details on grading.</w:t>
       </w:r>
     </w:p>
     <w:p>
@@ -4230,7 +3980,6 @@
         <w:tblCellMar>
           <w:top w:w="40" w:type="dxa"/>
           <w:left w:w="120" w:type="dxa"/>
-          <w:bottom w:w="0" w:type="dxa"/>
           <w:right w:w="120" w:type="dxa"/>
         </w:tblCellMar>
         <w:tblLook w:val="04A0" w:firstRow="1" w:lastRow="0" w:firstColumn="1" w:lastColumn="0" w:noHBand="0" w:noVBand="1"/>
@@ -4499,10 +4248,7 @@
       </w:pPr>
       <w:r>
         <w:lastRenderedPageBreak/>
-        <w:t>Is the interface similar in feel to the libr</w:t>
-      </w:r>
-      <w:r>
-        <w:t xml:space="preserve">ary system? (For example, is the </w:t>
+        <w:t xml:space="preserve">Is the interface similar in feel to the library system? (For example, is the </w:t>
       </w:r>
       <w:proofErr w:type="spellStart"/>
       <w:r>
@@ -4519,15 +4265,7 @@
         <w:ind w:left="0" w:firstLine="351"/>
       </w:pPr>
       <w:r>
-        <w:t xml:space="preserve">Be sure to </w:t>
-      </w:r>
-      <w:proofErr w:type="gramStart"/>
-      <w:r>
-        <w:t>take a look</w:t>
-      </w:r>
-      <w:proofErr w:type="gramEnd"/>
-      <w:r>
-        <w:t xml:space="preserve"> at the rubrics for this part of the project. I will publish this around March 28.</w:t>
+        <w:t>Be sure to take a look at the rubrics for this part of the project. I will publish this around March 28.</w:t>
       </w:r>
     </w:p>
     <w:p>
@@ -4553,10 +4291,7 @@
         <w:spacing w:after="0"/>
       </w:pPr>
       <w:r>
-        <w:t>I suggest that you analyze, design, and implement the code using the agile</w:t>
-      </w:r>
-      <w:r>
-        <w:t xml:space="preserve"> development approach. </w:t>
+        <w:t xml:space="preserve">I suggest that you analyze, design, and implement the code using the agile development approach. </w:t>
       </w:r>
       <w:proofErr w:type="spellStart"/>
       <w:r>
@@ -4572,10 +4307,7 @@
       </w:r>
       <w:proofErr w:type="spellEnd"/>
       <w:r>
-        <w:t xml:space="preserve">) and implement the code (maybe working in a pair) and test that out. A (quick) creation of the user interface </w:t>
-      </w:r>
-      <w:r>
-        <w:t>and the facade will be immensely useful for getting off to a great start.</w:t>
+        <w:t>) and implement the code (maybe working in a pair) and test that out. A (quick) creation of the user interface and the facade will be immensely useful for getting off to a great start.</w:t>
       </w:r>
     </w:p>
     <w:p>
@@ -4593,10 +4325,7 @@
         <w:ind w:left="0" w:firstLine="351"/>
       </w:pPr>
       <w:r>
-        <w:t>After the above two are completed, you can add a few more use cases and eventually complete the process in three or four iterations</w:t>
-      </w:r>
-      <w:r>
-        <w:t>.</w:t>
+        <w:t>After the above two are completed, you can add a few more use cases and eventually complete the process in three or four iterations.</w:t>
       </w:r>
     </w:p>
     <w:p>

</xml_diff>